<commit_message>
PVT data added to efficiency file and documented in source file.
</commit_message>
<xml_diff>
--- a/src/Hive.IO/Hive.IO/Resources/Sources.docx
+++ b/src/Hive.IO/Hive.IO/Resources/Sources.docx
@@ -2,6 +2,20 @@
 <file path=word/document.xml><?xml version="1.0" encoding="utf-8"?>
 <w:document xmlns:wpc="http://schemas.microsoft.com/office/word/2010/wordprocessingCanvas" xmlns:cx="http://schemas.microsoft.com/office/drawing/2014/chartex" xmlns:cx1="http://schemas.microsoft.com/office/drawing/2015/9/8/chartex" xmlns:mc="http://schemas.openxmlformats.org/markup-compatibility/2006" xmlns:o="urn:schemas-microsoft-com:office:office" xmlns:r="http://schemas.openxmlformats.org/officeDocument/2006/relationships" xmlns:m="http://schemas.openxmlformats.org/officeDocument/2006/math" xmlns:v="urn:schemas-microsoft-com:vml" xmlns:wp14="http://schemas.microsoft.com/office/word/2010/wordprocessingDrawing" xmlns:wp="http://schemas.openxmlformats.org/drawingml/2006/wordprocessingDrawing" xmlns:w10="urn:schemas-microsoft-com:office:word" xmlns:w="http://schemas.openxmlformats.org/wordprocessingml/2006/main" xmlns:w14="http://schemas.microsoft.com/office/word/2010/wordml" xmlns:w15="http://schemas.microsoft.com/office/word/2012/wordml" xmlns:w16se="http://schemas.microsoft.com/office/word/2015/wordml/symex" xmlns:wpg="http://schemas.microsoft.com/office/word/2010/wordprocessingGroup" xmlns:wpi="http://schemas.microsoft.com/office/word/2010/wordprocessingInk" xmlns:wne="http://schemas.microsoft.com/office/word/2006/wordml" xmlns:wps="http://schemas.microsoft.com/office/word/2010/wordprocessingShape" mc:Ignorable="w14 w15 w16se wp14">
   <w:body>
+    <w:p>
+      <w:pPr>
+        <w:pStyle w:val="Heading1"/>
+        <w:rPr>
+          <w:lang w:val="en-US"/>
+        </w:rPr>
+      </w:pPr>
+      <w:r>
+        <w:rPr>
+          <w:lang w:val="en-US"/>
+        </w:rPr>
+        <w:t>PV</w:t>
+      </w:r>
+    </w:p>
     <w:p>
       <w:pPr>
         <w:rPr>
@@ -20,21 +34,7 @@
             <w:rStyle w:val="Hyperlink"/>
             <w:lang w:val="en-US"/>
           </w:rPr>
-          <w:t>https://treeze.ch/fileadmin/user_upload/downloads/Publicatio</w:t>
-        </w:r>
-        <w:r>
-          <w:rPr>
-            <w:rStyle w:val="Hyperlink"/>
-            <w:lang w:val="en-US"/>
-          </w:rPr>
-          <w:t>n</w:t>
-        </w:r>
-        <w:r>
-          <w:rPr>
-            <w:rStyle w:val="Hyperlink"/>
-            <w:lang w:val="en-US"/>
-          </w:rPr>
-          <w:t>s/Case_Studies/Energy/Future-PV-LCA-IEA-PVPS-Task-12-March-2015.pdf</w:t>
+          <w:t>https://treeze.ch/fileadmin/user_upload/downloads/Publications/Case_Studies/Energy/Future-PV-LCA-IEA-PVPS-Task-12-March-2015.pdf</w:t>
         </w:r>
       </w:hyperlink>
     </w:p>
@@ -96,8 +96,106 @@
         </w:rPr>
         <w:t>[Should be updated by a common source]</w:t>
       </w:r>
+    </w:p>
+    <w:p>
+      <w:pPr>
+        <w:rPr>
+          <w:lang w:val="en-US"/>
+        </w:rPr>
+      </w:pPr>
+    </w:p>
+    <w:p>
+      <w:pPr>
+        <w:pStyle w:val="Heading1"/>
+        <w:rPr>
+          <w:lang w:val="en-US"/>
+        </w:rPr>
+      </w:pPr>
+      <w:r>
+        <w:rPr>
+          <w:lang w:val="en-US"/>
+        </w:rPr>
+        <w:t>PVT</w:t>
+      </w:r>
+    </w:p>
+    <w:p>
+      <w:pPr>
+        <w:rPr>
+          <w:lang w:val="en-US"/>
+        </w:rPr>
+      </w:pPr>
+      <w:proofErr w:type="spellStart"/>
+      <w:r>
+        <w:rPr>
+          <w:lang w:val="en-US"/>
+        </w:rPr>
+        <w:t>Für</w:t>
+      </w:r>
+      <w:proofErr w:type="spellEnd"/>
+      <w:r>
+        <w:rPr>
+          <w:lang w:val="en-US"/>
+        </w:rPr>
+        <w:t xml:space="preserve"> embodied emissions: </w:t>
+      </w:r>
       <w:bookmarkStart w:id="0" w:name="_GoBack"/>
       <w:bookmarkEnd w:id="0"/>
+      <w:r>
+        <w:rPr>
+          <w:lang w:val="en-US"/>
+        </w:rPr>
+        <w:fldChar w:fldCharType="begin"/>
+      </w:r>
+      <w:r>
+        <w:rPr>
+          <w:lang w:val="en-US"/>
+        </w:rPr>
+        <w:instrText xml:space="preserve"> HYPERLINK "</w:instrText>
+      </w:r>
+      <w:r>
+        <w:rPr>
+          <w:lang w:val="en-US"/>
+        </w:rPr>
+        <w:instrText>https://doi.org/10.1016/j.rser.2015.10.156</w:instrText>
+      </w:r>
+      <w:r>
+        <w:rPr>
+          <w:lang w:val="en-US"/>
+        </w:rPr>
+        <w:instrText xml:space="preserve">" </w:instrText>
+      </w:r>
+      <w:r>
+        <w:rPr>
+          <w:lang w:val="en-US"/>
+        </w:rPr>
+        <w:fldChar w:fldCharType="separate"/>
+      </w:r>
+      <w:r>
+        <w:rPr>
+          <w:rStyle w:val="Hyperlink"/>
+          <w:lang w:val="en-US"/>
+        </w:rPr>
+        <w:t>https://doi.org/10.1016/j.rser.2015.10.156</w:t>
+      </w:r>
+      <w:r>
+        <w:rPr>
+          <w:lang w:val="en-US"/>
+        </w:rPr>
+        <w:fldChar w:fldCharType="end"/>
+      </w:r>
+      <w:r>
+        <w:rPr>
+          <w:lang w:val="en-US"/>
+        </w:rPr>
+        <w:t xml:space="preserve"> </w:t>
+      </w:r>
+    </w:p>
+    <w:p>
+      <w:pPr>
+        <w:rPr>
+          <w:lang w:val="en-US"/>
+        </w:rPr>
+      </w:pPr>
     </w:p>
     <w:sectPr>
       <w:pgSz w:w="11906" w:h="16838"/>
@@ -503,6 +601,27 @@
     <w:name w:val="Normal"/>
     <w:qFormat/>
   </w:style>
+  <w:style w:type="paragraph" w:styleId="Heading1">
+    <w:name w:val="heading 1"/>
+    <w:basedOn w:val="Normal"/>
+    <w:next w:val="Normal"/>
+    <w:link w:val="Heading1Char"/>
+    <w:uiPriority w:val="9"/>
+    <w:qFormat/>
+    <w:rsid w:val="008D770D"/>
+    <w:pPr>
+      <w:keepNext/>
+      <w:keepLines/>
+      <w:spacing w:before="240" w:after="0"/>
+      <w:outlineLvl w:val="0"/>
+    </w:pPr>
+    <w:rPr>
+      <w:rFonts w:asciiTheme="majorHAnsi" w:eastAsiaTheme="majorEastAsia" w:hAnsiTheme="majorHAnsi" w:cstheme="majorBidi"/>
+      <w:color w:val="2E74B5" w:themeColor="accent1" w:themeShade="BF"/>
+      <w:sz w:val="32"/>
+      <w:szCs w:val="32"/>
+    </w:rPr>
+  </w:style>
   <w:style w:type="character" w:default="1" w:styleId="DefaultParagraphFont">
     <w:name w:val="Default Paragraph Font"/>
     <w:uiPriority w:val="1"/>
@@ -551,6 +670,19 @@
     <w:rPr>
       <w:color w:val="954F72" w:themeColor="followedHyperlink"/>
       <w:u w:val="single"/>
+    </w:rPr>
+  </w:style>
+  <w:style w:type="character" w:customStyle="1" w:styleId="Heading1Char">
+    <w:name w:val="Heading 1 Char"/>
+    <w:basedOn w:val="DefaultParagraphFont"/>
+    <w:link w:val="Heading1"/>
+    <w:uiPriority w:val="9"/>
+    <w:rsid w:val="008D770D"/>
+    <w:rPr>
+      <w:rFonts w:asciiTheme="majorHAnsi" w:eastAsiaTheme="majorEastAsia" w:hAnsiTheme="majorHAnsi" w:cstheme="majorBidi"/>
+      <w:color w:val="2E74B5" w:themeColor="accent1" w:themeShade="BF"/>
+      <w:sz w:val="32"/>
+      <w:szCs w:val="32"/>
     </w:rPr>
   </w:style>
 </w:styles>

</xml_diff>

<commit_message>
add data for solar thermal collectors and repsective documentation in sources file
</commit_message>
<xml_diff>
--- a/src/Hive.IO/Hive.IO/Resources/Sources.docx
+++ b/src/Hive.IO/Hive.IO/Resources/Sources.docx
@@ -80,11 +80,6 @@
       </w:hyperlink>
     </w:p>
     <w:p>
-      <w:r>
-        <w:t>CIGS: 781 kgCO2eq/kWp</w:t>
-      </w:r>
-    </w:p>
-    <w:p>
       <w:pPr>
         <w:rPr>
           <w:lang w:val="en-US"/>
@@ -94,27 +89,49 @@
         <w:rPr>
           <w:lang w:val="en-US"/>
         </w:rPr>
+        <w:t>CIGS: 781 kgCO2eq/</w:t>
+      </w:r>
+      <w:proofErr w:type="spellStart"/>
+      <w:r>
+        <w:rPr>
+          <w:lang w:val="en-US"/>
+        </w:rPr>
+        <w:t>kWp</w:t>
+      </w:r>
+      <w:proofErr w:type="spellEnd"/>
+    </w:p>
+    <w:p>
+      <w:pPr>
+        <w:rPr>
+          <w:lang w:val="en-US"/>
+        </w:rPr>
+      </w:pPr>
+      <w:r>
+        <w:rPr>
+          <w:lang w:val="en-US"/>
+        </w:rPr>
         <w:t>[Should be updated by a common source]</w:t>
       </w:r>
-    </w:p>
-    <w:p>
-      <w:pPr>
-        <w:rPr>
-          <w:lang w:val="en-US"/>
-        </w:rPr>
-      </w:pPr>
+      <w:r>
+        <w:rPr>
+          <w:lang w:val="en-US"/>
+        </w:rPr>
+        <w:t xml:space="preserve"> </w:t>
+      </w:r>
+    </w:p>
+    <w:p>
+      <w:r>
+        <w:t xml:space="preserve">Kosten: </w:t>
+      </w:r>
+      <w:r>
+        <w:t>Quelle unbekannt.</w:t>
+      </w:r>
     </w:p>
     <w:p>
       <w:pPr>
         <w:pStyle w:val="Heading1"/>
-        <w:rPr>
-          <w:lang w:val="en-US"/>
-        </w:rPr>
       </w:pPr>
       <w:r>
-        <w:rPr>
-          <w:lang w:val="en-US"/>
-        </w:rPr>
         <w:t>PVT</w:t>
       </w:r>
     </w:p>
@@ -138,65 +155,129 @@
         </w:rPr>
         <w:t xml:space="preserve"> embodied emissions: </w:t>
       </w:r>
+      <w:hyperlink r:id="rId6" w:history="1">
+        <w:r>
+          <w:rPr>
+            <w:rStyle w:val="Hyperlink"/>
+            <w:lang w:val="en-US"/>
+          </w:rPr>
+          <w:t>https://doi.org/10.1016/j.rser.2015.10.156</w:t>
+        </w:r>
+      </w:hyperlink>
+      <w:r>
+        <w:rPr>
+          <w:lang w:val="en-US"/>
+        </w:rPr>
+        <w:t xml:space="preserve"> </w:t>
+      </w:r>
+    </w:p>
+    <w:p>
+      <w:r>
+        <w:rPr>
+          <w:lang w:val="en-US"/>
+        </w:rPr>
+        <w:t xml:space="preserve">Thermal efficiency: </w:t>
+      </w:r>
+      <w:proofErr w:type="spellStart"/>
+      <w:r>
+        <w:rPr>
+          <w:lang w:val="en-US"/>
+        </w:rPr>
+        <w:t>Diese</w:t>
+      </w:r>
+      <w:proofErr w:type="spellEnd"/>
+      <w:r>
+        <w:rPr>
+          <w:lang w:val="en-US"/>
+        </w:rPr>
+        <w:t xml:space="preserve"> </w:t>
+      </w:r>
+      <w:proofErr w:type="spellStart"/>
+      <w:r>
+        <w:rPr>
+          <w:lang w:val="en-US"/>
+        </w:rPr>
+        <w:t>hängt</w:t>
+      </w:r>
+      <w:proofErr w:type="spellEnd"/>
+      <w:r>
+        <w:rPr>
+          <w:lang w:val="en-US"/>
+        </w:rPr>
+        <w:t xml:space="preserve"> stark von der supply and return temperature ab. </w:t>
+      </w:r>
+      <w:r>
+        <w:t xml:space="preserve">Der Wert für PVT wurde aus diversen Schätzungen bestimmt und kann im Prinzip nicht als Allgemein korrekter Wert angeschaut werden. </w:t>
+      </w:r>
+      <w:r>
+        <w:t>30</w:t>
+      </w:r>
+      <w:r>
+        <w:t>%</w:t>
+      </w:r>
+    </w:p>
+    <w:p/>
+    <w:p>
+      <w:pPr>
+        <w:pStyle w:val="Heading1"/>
+      </w:pPr>
+      <w:r>
+        <w:t>Solar Thermal ST</w:t>
+      </w:r>
+    </w:p>
+    <w:p>
+      <w:r>
+        <w:t xml:space="preserve">Kosten: etwa 2000CHF/m2 gemäss: </w:t>
+      </w:r>
+      <w:hyperlink r:id="rId7" w:history="1">
+        <w:r>
+          <w:rPr>
+            <w:rStyle w:val="Hyperlink"/>
+          </w:rPr>
+          <w:t>https://tachionframework.com/603/client/res/603/docs/Usermanual_de.pdf</w:t>
+        </w:r>
+      </w:hyperlink>
+    </w:p>
+    <w:p>
+      <w:r>
+        <w:t xml:space="preserve">Efficiency: </w:t>
+      </w:r>
+      <w:hyperlink r:id="rId8" w:history="1">
+        <w:r>
+          <w:rPr>
+            <w:rStyle w:val="Hyperlink"/>
+          </w:rPr>
+          <w:t>http://kollektorliste.ch/</w:t>
+        </w:r>
+      </w:hyperlink>
+      <w:r>
+        <w:t xml:space="preserve"> Die Effizienz ist ähnlich für Röhren und Flachkollektoren und liegt bei ungefähr 0.45% (Nenneffizienz). Der Vakuumkollektor wird aber höhere Temperaturen ermöglichen. </w:t>
+      </w:r>
+    </w:p>
+    <w:p>
+      <w:proofErr w:type="spellStart"/>
+      <w:r>
+        <w:t>Embodied</w:t>
+      </w:r>
+      <w:proofErr w:type="spellEnd"/>
+      <w:r>
+        <w:t xml:space="preserve"> </w:t>
+      </w:r>
+      <w:proofErr w:type="spellStart"/>
+      <w:r>
+        <w:t>emissions</w:t>
+      </w:r>
+      <w:proofErr w:type="spellEnd"/>
+      <w:r>
+        <w:t xml:space="preserve">: </w:t>
+      </w:r>
+      <w:r>
+        <w:t>von KBOB: Röhrenkollektor 208kgCO2eq/m2, Flachkollektor 184kgCO2eq/m2</w:t>
+      </w:r>
       <w:bookmarkStart w:id="0" w:name="_GoBack"/>
       <w:bookmarkEnd w:id="0"/>
-      <w:r>
-        <w:rPr>
-          <w:lang w:val="en-US"/>
-        </w:rPr>
-        <w:fldChar w:fldCharType="begin"/>
-      </w:r>
-      <w:r>
-        <w:rPr>
-          <w:lang w:val="en-US"/>
-        </w:rPr>
-        <w:instrText xml:space="preserve"> HYPERLINK "</w:instrText>
-      </w:r>
-      <w:r>
-        <w:rPr>
-          <w:lang w:val="en-US"/>
-        </w:rPr>
-        <w:instrText>https://doi.org/10.1016/j.rser.2015.10.156</w:instrText>
-      </w:r>
-      <w:r>
-        <w:rPr>
-          <w:lang w:val="en-US"/>
-        </w:rPr>
-        <w:instrText xml:space="preserve">" </w:instrText>
-      </w:r>
-      <w:r>
-        <w:rPr>
-          <w:lang w:val="en-US"/>
-        </w:rPr>
-        <w:fldChar w:fldCharType="separate"/>
-      </w:r>
-      <w:r>
-        <w:rPr>
-          <w:rStyle w:val="Hyperlink"/>
-          <w:lang w:val="en-US"/>
-        </w:rPr>
-        <w:t>https://doi.org/10.1016/j.rser.2015.10.156</w:t>
-      </w:r>
-      <w:r>
-        <w:rPr>
-          <w:lang w:val="en-US"/>
-        </w:rPr>
-        <w:fldChar w:fldCharType="end"/>
-      </w:r>
-      <w:r>
-        <w:rPr>
-          <w:lang w:val="en-US"/>
-        </w:rPr>
-        <w:t xml:space="preserve"> </w:t>
-      </w:r>
-    </w:p>
-    <w:p>
-      <w:pPr>
-        <w:rPr>
-          <w:lang w:val="en-US"/>
-        </w:rPr>
-      </w:pPr>
-    </w:p>
+    </w:p>
+    <w:p/>
     <w:sectPr>
       <w:pgSz w:w="11906" w:h="16838"/>
       <w:pgMar w:top="1417" w:right="1417" w:bottom="1134" w:left="1417" w:header="708" w:footer="708" w:gutter="0"/>

</xml_diff>